<commit_message>
Finish next section of lectures in Coursera Wk 6 of Stanford ML
</commit_message>
<xml_diff>
--- a/MachineLearning/Coursera/StanfordMachineLearning/Week6_AdviceForApplyingML/Week_6_3_BuildingASpamClassifier.docx
+++ b/MachineLearning/Coursera/StanfordMachineLearning/Week6_AdviceForApplyingML/Week_6_3_BuildingASpamClassifier.docx
@@ -78,6 +78,1069 @@
     <w:p>
       <w:pPr>
         <w:pStyle w:val="ListBullet"/>
+      </w:pPr>
+      <w:r>
+        <w:t>Now</w:t>
+      </w:r>
+      <w:r>
+        <w:t xml:space="preserve"> to talk about </w:t>
+      </w:r>
+      <w:r>
+        <w:t xml:space="preserve">ML system design + </w:t>
+      </w:r>
+      <w:r>
+        <w:t>how to strategize putting</w:t>
+      </w:r>
+      <w:r>
+        <w:t xml:space="preserve"> one</w:t>
+      </w:r>
+      <w:r>
+        <w:t xml:space="preserve"> together </w:t>
+      </w:r>
+    </w:p>
+    <w:p>
+      <w:pPr>
+        <w:pStyle w:val="ListBullet"/>
+      </w:pPr>
+      <w:r>
+        <w:t>Starting w/ the</w:t>
+      </w:r>
+      <w:r>
+        <w:t xml:space="preserve"> issue of prioritizing how to spend </w:t>
+      </w:r>
+      <w:r>
+        <w:t xml:space="preserve">time on what to work on w/ </w:t>
+      </w:r>
+      <w:r>
+        <w:t xml:space="preserve">an example </w:t>
+      </w:r>
+      <w:r>
+        <w:t xml:space="preserve">of </w:t>
+      </w:r>
+      <w:r>
+        <w:t xml:space="preserve">spam classification. </w:t>
+      </w:r>
+    </w:p>
+    <w:p>
+      <w:pPr>
+        <w:pStyle w:val="ListBullet"/>
+        <w:numPr>
+          <w:ilvl w:val="0"/>
+          <w:numId w:val="0"/>
+        </w:numPr>
+        <w:ind w:left="360" w:firstLine="360"/>
+      </w:pPr>
+      <w:r>
+        <w:rPr>
+          <w:noProof/>
+        </w:rPr>
+        <w:drawing>
+          <wp:inline distT="0" distB="0" distL="0" distR="0" wp14:anchorId="7BEA4AE6" wp14:editId="2EDD9DB3">
+            <wp:extent cx="4869711" cy="1359461"/>
+            <wp:effectExtent l="0" t="0" r="7620" b="0"/>
+            <wp:docPr id="1" name="Picture 1"/>
+            <wp:cNvGraphicFramePr>
+              <a:graphicFrameLocks xmlns:a="http://schemas.openxmlformats.org/drawingml/2006/main" noChangeAspect="1"/>
+            </wp:cNvGraphicFramePr>
+            <a:graphic xmlns:a="http://schemas.openxmlformats.org/drawingml/2006/main">
+              <a:graphicData uri="http://schemas.openxmlformats.org/drawingml/2006/picture">
+                <pic:pic xmlns:pic="http://schemas.openxmlformats.org/drawingml/2006/picture">
+                  <pic:nvPicPr>
+                    <pic:cNvPr id="1" name=""/>
+                    <pic:cNvPicPr/>
+                  </pic:nvPicPr>
+                  <pic:blipFill>
+                    <a:blip r:embed="rId7"/>
+                    <a:stretch>
+                      <a:fillRect/>
+                    </a:stretch>
+                  </pic:blipFill>
+                  <pic:spPr>
+                    <a:xfrm>
+                      <a:off x="0" y="0"/>
+                      <a:ext cx="4884672" cy="1363638"/>
+                    </a:xfrm>
+                    <a:prstGeom prst="rect">
+                      <a:avLst/>
+                    </a:prstGeom>
+                  </pic:spPr>
+                </pic:pic>
+              </a:graphicData>
+            </a:graphic>
+          </wp:inline>
+        </w:drawing>
+      </w:r>
+    </w:p>
+    <w:p>
+      <w:pPr>
+        <w:pStyle w:val="ListBullet"/>
+      </w:pPr>
+      <w:r>
+        <w:t xml:space="preserve">Say </w:t>
+      </w:r>
+      <w:r>
+        <w:t xml:space="preserve">we have a labeled training set of some of spam emails </w:t>
+      </w:r>
+      <w:r>
+        <w:t xml:space="preserve">+ </w:t>
+      </w:r>
+      <w:r>
+        <w:t xml:space="preserve">some non-spam emails </w:t>
+      </w:r>
+      <w:r>
+        <w:t>w/</w:t>
+      </w:r>
+      <w:r>
+        <w:t xml:space="preserve"> labels y </w:t>
+      </w:r>
+      <w:r>
+        <w:t>= 1 or 0</w:t>
+      </w:r>
+    </w:p>
+    <w:p>
+      <w:pPr>
+        <w:pStyle w:val="ListBullet"/>
+        <w:rPr>
+          <w:i/>
+        </w:rPr>
+      </w:pPr>
+      <w:r>
+        <w:t xml:space="preserve">In order to apply </w:t>
+      </w:r>
+      <w:r>
+        <w:t xml:space="preserve">classified </w:t>
+      </w:r>
+      <w:r>
+        <w:t xml:space="preserve">supervised learning, the </w:t>
+      </w:r>
+      <w:r>
+        <w:t>1</w:t>
+      </w:r>
+      <w:r>
+        <w:rPr>
+          <w:vertAlign w:val="superscript"/>
+        </w:rPr>
+        <w:t>st</w:t>
+      </w:r>
+      <w:r>
+        <w:t xml:space="preserve"> decision we must make is </w:t>
+      </w:r>
+      <w:r>
+        <w:rPr>
+          <w:i/>
+        </w:rPr>
+        <w:t xml:space="preserve">how do we want to represent </w:t>
+      </w:r>
+      <w:r>
+        <w:rPr>
+          <w:i/>
+        </w:rPr>
+        <w:t>X</w:t>
+      </w:r>
+      <w:r>
+        <w:rPr>
+          <w:i/>
+        </w:rPr>
+        <w:t xml:space="preserve"> </w:t>
+      </w:r>
+      <w:r>
+        <w:t>(</w:t>
+      </w:r>
+      <w:r>
+        <w:t>features of the email</w:t>
+      </w:r>
+      <w:r>
+        <w:t>)</w:t>
+      </w:r>
+    </w:p>
+    <w:p>
+      <w:pPr>
+        <w:pStyle w:val="ListBullet"/>
+      </w:pPr>
+      <w:r>
+        <w:t xml:space="preserve">Given features </w:t>
+      </w:r>
+      <w:r>
+        <w:t xml:space="preserve">X + </w:t>
+      </w:r>
+      <w:r>
+        <w:t xml:space="preserve">labels </w:t>
+      </w:r>
+      <w:r>
+        <w:t xml:space="preserve">Y </w:t>
+      </w:r>
+      <w:r>
+        <w:t xml:space="preserve">in our training set, we can then train a classifier using logistic regression. </w:t>
+      </w:r>
+    </w:p>
+    <w:p>
+      <w:pPr>
+        <w:pStyle w:val="ListBullet"/>
+      </w:pPr>
+      <w:r>
+        <w:t xml:space="preserve">Here's one way to choose a set of features for our emails. </w:t>
+      </w:r>
+    </w:p>
+    <w:p>
+      <w:pPr>
+        <w:pStyle w:val="ListBullet"/>
+        <w:tabs>
+          <w:tab w:val="clear" w:pos="360"/>
+          <w:tab w:val="num" w:pos="720"/>
+        </w:tabs>
+        <w:ind w:left="720"/>
+      </w:pPr>
+      <w:r>
+        <w:t>Come up w/</w:t>
+      </w:r>
+      <w:r>
+        <w:t xml:space="preserve"> a list of </w:t>
+      </w:r>
+      <w:r>
+        <w:t xml:space="preserve">~100 </w:t>
+      </w:r>
+      <w:r>
+        <w:t xml:space="preserve">words we think are indicative of whether </w:t>
+      </w:r>
+      <w:r>
+        <w:t>email</w:t>
+      </w:r>
+      <w:r>
+        <w:t xml:space="preserve"> is spam or non-spam, </w:t>
+      </w:r>
+    </w:p>
+    <w:p>
+      <w:pPr>
+        <w:pStyle w:val="ListBullet"/>
+        <w:tabs>
+          <w:tab w:val="clear" w:pos="360"/>
+          <w:tab w:val="num" w:pos="1080"/>
+        </w:tabs>
+        <w:ind w:left="1080"/>
+      </w:pPr>
+      <w:r>
+        <w:t xml:space="preserve">Ex: </w:t>
+      </w:r>
+      <w:r>
+        <w:t>contains the word</w:t>
+      </w:r>
+      <w:r>
+        <w:t xml:space="preserve">s 'deal', </w:t>
+      </w:r>
+      <w:r>
+        <w:t xml:space="preserve">'buy' </w:t>
+      </w:r>
+      <w:r>
+        <w:t xml:space="preserve">or </w:t>
+      </w:r>
+      <w:r>
+        <w:t xml:space="preserve">'discount' </w:t>
+      </w:r>
+      <w:r>
+        <w:t xml:space="preserve">= </w:t>
+      </w:r>
+      <w:r>
+        <w:t>more likely to be spam</w:t>
+      </w:r>
+    </w:p>
+    <w:p>
+      <w:pPr>
+        <w:pStyle w:val="ListBullet"/>
+        <w:tabs>
+          <w:tab w:val="clear" w:pos="360"/>
+          <w:tab w:val="num" w:pos="1080"/>
+        </w:tabs>
+        <w:ind w:left="1080"/>
+      </w:pPr>
+      <w:r>
+        <w:t xml:space="preserve">Ex: </w:t>
+      </w:r>
+      <w:r>
+        <w:t xml:space="preserve">contains my </w:t>
+      </w:r>
+      <w:r>
+        <w:t xml:space="preserve">name, which may mean </w:t>
+      </w:r>
+      <w:r>
+        <w:t>the</w:t>
+      </w:r>
+      <w:r>
+        <w:t xml:space="preserve"> person actually knows who I am, or contains “now” b/c I get a lot of urgent emails, so there are indicative of non-spam</w:t>
+      </w:r>
+    </w:p>
+    <w:p>
+      <w:pPr>
+        <w:pStyle w:val="ListBullet"/>
+      </w:pPr>
+      <w:r>
+        <w:t xml:space="preserve">Given a piece of email, we can then take this </w:t>
+      </w:r>
+      <w:r>
+        <w:t>it +</w:t>
+      </w:r>
+      <w:r>
+        <w:t xml:space="preserve"> encode it into</w:t>
+      </w:r>
+      <w:r>
+        <w:t xml:space="preserve"> a feature vector:</w:t>
+      </w:r>
+    </w:p>
+    <w:p>
+      <w:pPr>
+        <w:pStyle w:val="ListBullet"/>
+        <w:tabs>
+          <w:tab w:val="clear" w:pos="360"/>
+          <w:tab w:val="num" w:pos="720"/>
+        </w:tabs>
+        <w:ind w:left="720"/>
+      </w:pPr>
+      <w:r>
+        <w:t>T</w:t>
+      </w:r>
+      <w:r>
+        <w:t xml:space="preserve">ake </w:t>
+      </w:r>
+      <w:r>
+        <w:t xml:space="preserve">the </w:t>
+      </w:r>
+      <w:r>
+        <w:t xml:space="preserve">list of </w:t>
+      </w:r>
+      <w:r>
+        <w:t xml:space="preserve">100 </w:t>
+      </w:r>
+      <w:r>
+        <w:t xml:space="preserve">words </w:t>
+      </w:r>
+      <w:r>
+        <w:t xml:space="preserve">+ </w:t>
+      </w:r>
+      <w:r>
+        <w:t xml:space="preserve">check </w:t>
+      </w:r>
+      <w:r>
+        <w:t xml:space="preserve">+ </w:t>
+      </w:r>
+      <w:r>
+        <w:t xml:space="preserve">see whether or not each appears in the </w:t>
+      </w:r>
+      <w:r>
+        <w:t>email</w:t>
+      </w:r>
+      <w:r>
+        <w:t xml:space="preserve"> </w:t>
+      </w:r>
+    </w:p>
+    <w:p>
+      <w:pPr>
+        <w:pStyle w:val="ListBullet"/>
+        <w:tabs>
+          <w:tab w:val="clear" w:pos="360"/>
+          <w:tab w:val="num" w:pos="720"/>
+        </w:tabs>
+        <w:ind w:left="720"/>
+      </w:pPr>
+      <w:r>
+        <w:t xml:space="preserve">Then </w:t>
+      </w:r>
+      <w:r>
+        <w:t xml:space="preserve">define a feature vector </w:t>
+      </w:r>
+      <w:r>
+        <w:t>X with 1/0 for if a word appears in the email</w:t>
+      </w:r>
+      <w:r>
+        <w:t xml:space="preserve"> </w:t>
+      </w:r>
+    </w:p>
+    <w:p>
+      <w:pPr>
+        <w:pStyle w:val="ListBullet"/>
+        <w:tabs>
+          <w:tab w:val="clear" w:pos="360"/>
+          <w:tab w:val="num" w:pos="1080"/>
+        </w:tabs>
+        <w:ind w:left="1080"/>
+      </w:pPr>
+      <w:r>
+        <w:t>X</w:t>
+      </w:r>
+      <w:r>
+        <w:t>(</w:t>
+      </w:r>
+      <w:r>
+        <w:t>j</w:t>
+      </w:r>
+      <w:r>
+        <w:t>)</w:t>
+      </w:r>
+      <w:r>
+        <w:t xml:space="preserve"> </w:t>
+      </w:r>
+      <w:r>
+        <w:t xml:space="preserve">= </w:t>
+      </w:r>
+      <w:r>
+        <w:t xml:space="preserve">1 if </w:t>
+      </w:r>
+      <w:r>
+        <w:t xml:space="preserve">word j </w:t>
+      </w:r>
+      <w:r>
+        <w:t xml:space="preserve">appears in the email </w:t>
+      </w:r>
+    </w:p>
+    <w:p>
+      <w:pPr>
+        <w:pStyle w:val="ListBullet"/>
+      </w:pPr>
+      <w:r>
+        <w:t>This</w:t>
+      </w:r>
+      <w:r>
+        <w:t xml:space="preserve"> gives a feature representation of a piece of email. </w:t>
+      </w:r>
+    </w:p>
+    <w:p>
+      <w:pPr>
+        <w:pStyle w:val="ListBullet"/>
+      </w:pPr>
+      <w:r>
+        <w:t>I</w:t>
+      </w:r>
+      <w:r>
+        <w:t>n practice</w:t>
+      </w:r>
+      <w:r>
+        <w:t>,</w:t>
+      </w:r>
+      <w:r>
+        <w:t xml:space="preserve"> what's most commonly done is to look through a training </w:t>
+      </w:r>
+      <w:r>
+        <w:t xml:space="preserve">set + </w:t>
+      </w:r>
+      <w:r>
+        <w:t xml:space="preserve">depict the most frequently occurring n words </w:t>
+      </w:r>
+      <w:r>
+        <w:t>(</w:t>
+      </w:r>
+      <w:r>
+        <w:t xml:space="preserve">n is usually between </w:t>
+      </w:r>
+      <w:r>
+        <w:t>10k-50k) +</w:t>
+      </w:r>
+      <w:r>
+        <w:t xml:space="preserve"> use those as </w:t>
+      </w:r>
+      <w:r>
+        <w:t>the</w:t>
+      </w:r>
+      <w:r>
+        <w:t xml:space="preserve"> features, </w:t>
+      </w:r>
+      <w:r>
+        <w:t xml:space="preserve">rather than manually picking </w:t>
+      </w:r>
+      <w:r>
+        <w:t>words</w:t>
+      </w:r>
+    </w:p>
+    <w:p>
+      <w:pPr>
+        <w:pStyle w:val="ListBullet"/>
+        <w:rPr>
+          <w:i/>
+        </w:rPr>
+      </w:pPr>
+      <w:r>
+        <w:t xml:space="preserve">Now, if </w:t>
+      </w:r>
+      <w:r>
+        <w:t xml:space="preserve">building a spam classifier, 1 </w:t>
+      </w:r>
+      <w:r>
+        <w:t xml:space="preserve">question you may face </w:t>
+      </w:r>
+      <w:r>
+        <w:rPr>
+          <w:i/>
+        </w:rPr>
+        <w:t xml:space="preserve">is </w:t>
+      </w:r>
+      <w:r>
+        <w:rPr>
+          <w:i/>
+        </w:rPr>
+        <w:t>what the best use of time is</w:t>
+      </w:r>
+      <w:r>
+        <w:rPr>
+          <w:i/>
+        </w:rPr>
+        <w:t xml:space="preserve"> in order to make your spam c</w:t>
+      </w:r>
+      <w:r>
+        <w:rPr>
+          <w:i/>
+        </w:rPr>
+        <w:t>lassifier have higher accuracy/low</w:t>
+      </w:r>
+      <w:r>
+        <w:rPr>
+          <w:i/>
+        </w:rPr>
+        <w:t xml:space="preserve"> error. </w:t>
+      </w:r>
+    </w:p>
+    <w:p>
+      <w:pPr>
+        <w:pStyle w:val="ListBullet"/>
+        <w:tabs>
+          <w:tab w:val="clear" w:pos="360"/>
+          <w:tab w:val="num" w:pos="720"/>
+        </w:tabs>
+        <w:ind w:left="720"/>
+      </w:pPr>
+      <w:r>
+        <w:t xml:space="preserve">1 </w:t>
+      </w:r>
+      <w:r>
+        <w:t>natural inclination is going to collect lots of data</w:t>
+      </w:r>
+    </w:p>
+    <w:p>
+      <w:pPr>
+        <w:pStyle w:val="ListBullet"/>
+        <w:tabs>
+          <w:tab w:val="clear" w:pos="360"/>
+          <w:tab w:val="num" w:pos="720"/>
+        </w:tabs>
+        <w:ind w:left="720"/>
+      </w:pPr>
+      <w:r>
+        <w:t xml:space="preserve">There's </w:t>
+      </w:r>
+      <w:r>
+        <w:t xml:space="preserve">this tendency to think that </w:t>
+      </w:r>
+      <w:r>
+        <w:t xml:space="preserve">the more data we have the better the algorithm will do. </w:t>
+      </w:r>
+    </w:p>
+    <w:p>
+      <w:pPr>
+        <w:pStyle w:val="ListBullet"/>
+        <w:tabs>
+          <w:tab w:val="clear" w:pos="360"/>
+          <w:tab w:val="num" w:pos="720"/>
+        </w:tabs>
+        <w:ind w:left="720"/>
+      </w:pPr>
+      <w:r>
+        <w:t>I</w:t>
+      </w:r>
+      <w:r>
+        <w:t xml:space="preserve">n fact, in the email spam domain, there are actually pretty serious projects called </w:t>
+      </w:r>
+      <w:r>
+        <w:rPr>
+          <w:b/>
+        </w:rPr>
+        <w:t>Honeyp</w:t>
+      </w:r>
+      <w:r>
+        <w:rPr>
+          <w:b/>
+        </w:rPr>
+        <w:t>ot Projects</w:t>
+      </w:r>
+      <w:r>
+        <w:t xml:space="preserve"> which create fake email addresses </w:t>
+      </w:r>
+      <w:r>
+        <w:t>+</w:t>
+      </w:r>
+      <w:r>
+        <w:t xml:space="preserve"> try to get </w:t>
+      </w:r>
+      <w:r>
+        <w:t>them</w:t>
+      </w:r>
+      <w:r>
+        <w:t xml:space="preserve"> into the hands of spammers </w:t>
+      </w:r>
+      <w:r>
+        <w:t>+</w:t>
+      </w:r>
+      <w:r>
+        <w:t xml:space="preserve"> use that to try to collect tons of spam email to train learning algorithms. </w:t>
+      </w:r>
+    </w:p>
+    <w:p>
+      <w:pPr>
+        <w:pStyle w:val="ListBullet"/>
+        <w:tabs>
+          <w:tab w:val="clear" w:pos="360"/>
+          <w:tab w:val="num" w:pos="720"/>
+        </w:tabs>
+        <w:ind w:left="720"/>
+      </w:pPr>
+      <w:r>
+        <w:t xml:space="preserve">But we've already seen that getting lots of data will often help, but not all the time. </w:t>
+      </w:r>
+    </w:p>
+    <w:p>
+      <w:pPr>
+        <w:pStyle w:val="ListBullet"/>
+      </w:pPr>
+      <w:r>
+        <w:t xml:space="preserve">But for </w:t>
+      </w:r>
+      <w:r>
+        <w:rPr>
+          <w:i/>
+        </w:rPr>
+        <w:t>most</w:t>
+      </w:r>
+      <w:r>
+        <w:t xml:space="preserve"> </w:t>
+      </w:r>
+      <w:r>
+        <w:t>ML</w:t>
+      </w:r>
+      <w:r>
+        <w:t xml:space="preserve"> </w:t>
+      </w:r>
+      <w:r>
+        <w:t xml:space="preserve">problems, there are a lot of other things you could do to improve performance. </w:t>
+      </w:r>
+    </w:p>
+    <w:p>
+      <w:pPr>
+        <w:pStyle w:val="ListBullet"/>
+      </w:pPr>
+      <w:r>
+        <w:t xml:space="preserve">For spam, </w:t>
+      </w:r>
+      <w:r>
+        <w:t>1</w:t>
+      </w:r>
+      <w:r>
+        <w:t xml:space="preserve"> thing you might think of is to develop more sophisticated features on the email, maybe based on the email routing </w:t>
+      </w:r>
+      <w:r>
+        <w:t>info (info contained in the header)</w:t>
+      </w:r>
+      <w:r>
+        <w:t xml:space="preserve">. </w:t>
+      </w:r>
+    </w:p>
+    <w:p>
+      <w:pPr>
+        <w:pStyle w:val="ListBullet"/>
+        <w:tabs>
+          <w:tab w:val="clear" w:pos="360"/>
+          <w:tab w:val="num" w:pos="720"/>
+        </w:tabs>
+        <w:ind w:left="720"/>
+      </w:pPr>
+      <w:r>
+        <w:lastRenderedPageBreak/>
+        <w:t>Very</w:t>
+      </w:r>
+      <w:r>
+        <w:t xml:space="preserve"> often </w:t>
+      </w:r>
+      <w:r>
+        <w:t xml:space="preserve">spammers will </w:t>
+      </w:r>
+      <w:r>
+        <w:t>try to obscure the origins of the email</w:t>
+      </w:r>
+      <w:r>
+        <w:t xml:space="preserve"> w/ </w:t>
+      </w:r>
+      <w:r>
+        <w:t>fake email headers o</w:t>
+      </w:r>
+      <w:r>
+        <w:t xml:space="preserve">r send email through very unusual sets of </w:t>
+      </w:r>
+      <w:r>
+        <w:t>CPU</w:t>
+      </w:r>
+      <w:r>
+        <w:t xml:space="preserve"> service</w:t>
+      </w:r>
+      <w:r>
+        <w:t xml:space="preserve"> + unusual routes</w:t>
+      </w:r>
+      <w:r>
+        <w:t xml:space="preserve"> in order to get the spam to you</w:t>
+      </w:r>
+    </w:p>
+    <w:p>
+      <w:pPr>
+        <w:pStyle w:val="ListBullet"/>
+        <w:tabs>
+          <w:tab w:val="clear" w:pos="360"/>
+          <w:tab w:val="num" w:pos="720"/>
+        </w:tabs>
+        <w:ind w:left="720"/>
+      </w:pPr>
+      <w:r>
+        <w:t xml:space="preserve">Some </w:t>
+      </w:r>
+      <w:r>
+        <w:t xml:space="preserve">of this </w:t>
+      </w:r>
+      <w:r>
+        <w:t>info</w:t>
+      </w:r>
+      <w:r>
+        <w:t xml:space="preserve"> will be reflected in </w:t>
+      </w:r>
+      <w:r>
+        <w:t>the</w:t>
+      </w:r>
+      <w:r>
+        <w:t xml:space="preserve"> header</w:t>
+      </w:r>
+      <w:r>
+        <w:t xml:space="preserve">, </w:t>
+      </w:r>
+      <w:r>
+        <w:t xml:space="preserve">so one can </w:t>
+      </w:r>
+      <w:r>
+        <w:t xml:space="preserve">look </w:t>
+      </w:r>
+      <w:r>
+        <w:t xml:space="preserve">at email headers </w:t>
+      </w:r>
+      <w:r>
+        <w:t xml:space="preserve">+ try </w:t>
+      </w:r>
+      <w:r>
+        <w:t xml:space="preserve">to develop more sophisticated features to capture email routing </w:t>
+      </w:r>
+      <w:r>
+        <w:t xml:space="preserve">info </w:t>
+      </w:r>
+      <w:r>
+        <w:t xml:space="preserve">to </w:t>
+      </w:r>
+      <w:r>
+        <w:t>ID</w:t>
+      </w:r>
+      <w:r>
+        <w:t xml:space="preserve"> if something is spam. </w:t>
+      </w:r>
+    </w:p>
+    <w:p>
+      <w:pPr>
+        <w:pStyle w:val="ListBullet"/>
+      </w:pPr>
+      <w:r>
+        <w:t xml:space="preserve">Something else </w:t>
+      </w:r>
+      <w:r>
+        <w:t>to do</w:t>
+      </w:r>
+      <w:r>
+        <w:t xml:space="preserve"> is look at the email message body</w:t>
+      </w:r>
+      <w:r>
+        <w:t xml:space="preserve"> +</w:t>
+      </w:r>
+      <w:r>
+        <w:t xml:space="preserve"> try to develop more sophisticated features. </w:t>
+      </w:r>
+    </w:p>
+    <w:p>
+      <w:pPr>
+        <w:pStyle w:val="ListBullet"/>
+        <w:tabs>
+          <w:tab w:val="clear" w:pos="360"/>
+          <w:tab w:val="num" w:pos="720"/>
+        </w:tabs>
+        <w:ind w:left="720"/>
+      </w:pPr>
+      <w:r>
+        <w:t>For example, should</w:t>
+      </w:r>
+      <w:r>
+        <w:t xml:space="preserve"> 'discount' and 'discoun</w:t>
+      </w:r>
+      <w:r>
+        <w:t xml:space="preserve">ts' be treated as the same word? Or </w:t>
+      </w:r>
+      <w:r>
+        <w:t xml:space="preserve">should </w:t>
+      </w:r>
+      <w:r>
+        <w:t>'deal' and 'dealer' be</w:t>
+      </w:r>
+      <w:r>
+        <w:t xml:space="preserve"> the same word</w:t>
+      </w:r>
+      <w:r>
+        <w:t>, e</w:t>
+      </w:r>
+      <w:r>
+        <w:t xml:space="preserve">ven though one is lower case </w:t>
+      </w:r>
+      <w:r>
+        <w:t>+</w:t>
+      </w:r>
+      <w:r>
+        <w:t xml:space="preserve"> one in capitalized</w:t>
+      </w:r>
+    </w:p>
+    <w:p>
+      <w:pPr>
+        <w:pStyle w:val="ListBullet"/>
+        <w:tabs>
+          <w:tab w:val="clear" w:pos="360"/>
+          <w:tab w:val="num" w:pos="720"/>
+        </w:tabs>
+        <w:ind w:left="720"/>
+      </w:pPr>
+      <w:r>
+        <w:t xml:space="preserve">Or do we want more complex features about punctuation </w:t>
+      </w:r>
+      <w:r>
+        <w:t>b/c</w:t>
+      </w:r>
+      <w:r>
+        <w:t xml:space="preserve"> maybe spam </w:t>
+      </w:r>
+      <w:r>
+        <w:t xml:space="preserve">uses !’s </w:t>
+      </w:r>
+      <w:r>
+        <w:t xml:space="preserve">a lot more. </w:t>
+      </w:r>
+    </w:p>
+    <w:p>
+      <w:pPr>
+        <w:pStyle w:val="ListBullet"/>
+        <w:tabs>
+          <w:tab w:val="clear" w:pos="360"/>
+          <w:tab w:val="num" w:pos="720"/>
+        </w:tabs>
+        <w:ind w:left="720"/>
+      </w:pPr>
+      <w:r>
+        <w:t xml:space="preserve">Could also </w:t>
+      </w:r>
+      <w:r>
+        <w:t xml:space="preserve">develop more sophisticated algorithms to detect </w:t>
+      </w:r>
+      <w:r>
+        <w:t>+</w:t>
+      </w:r>
+      <w:r>
+        <w:t xml:space="preserve"> maybe correct deliberate misspellings, like m</w:t>
+      </w:r>
+      <w:r>
+        <w:t>0</w:t>
+      </w:r>
+      <w:r>
+        <w:t>rtgage, med</w:t>
+      </w:r>
+      <w:r>
+        <w:t>1</w:t>
+      </w:r>
+      <w:r>
+        <w:t>cine, w</w:t>
+      </w:r>
+      <w:r>
+        <w:t>4</w:t>
+      </w:r>
+      <w:r>
+        <w:t xml:space="preserve">tches. </w:t>
+      </w:r>
+    </w:p>
+    <w:p>
+      <w:pPr>
+        <w:pStyle w:val="ListBullet"/>
+        <w:tabs>
+          <w:tab w:val="clear" w:pos="360"/>
+          <w:tab w:val="num" w:pos="1080"/>
+        </w:tabs>
+        <w:ind w:left="1080"/>
+      </w:pPr>
+      <w:r>
+        <w:t xml:space="preserve">Spammers </w:t>
+      </w:r>
+      <w:r>
+        <w:t xml:space="preserve">actually do this, </w:t>
+      </w:r>
+      <w:r>
+        <w:t>b/c w/“w4tches</w:t>
+      </w:r>
+      <w:r>
+        <w:t xml:space="preserve">, a simple spam classification technique </w:t>
+      </w:r>
+      <w:r>
+        <w:t>might not equate this as the sa</w:t>
+      </w:r>
+      <w:r>
+        <w:t xml:space="preserve">me thing as the word "watches” + </w:t>
+      </w:r>
+      <w:r>
+        <w:t xml:space="preserve">it may have a harder time realizing that something is spam </w:t>
+      </w:r>
+      <w:r>
+        <w:t>w/</w:t>
+      </w:r>
+      <w:r>
+        <w:t xml:space="preserve"> these deliberate misspellings. </w:t>
+      </w:r>
+    </w:p>
+    <w:p>
+      <w:pPr>
+        <w:pStyle w:val="ListBullet"/>
+      </w:pPr>
+      <w:r>
+        <w:t xml:space="preserve">While working on a </w:t>
+      </w:r>
+      <w:r>
+        <w:t>ML</w:t>
+      </w:r>
+      <w:r>
+        <w:t xml:space="preserve"> problem, very often you can brainstorm lists of different things to try</w:t>
+      </w:r>
+    </w:p>
+    <w:p>
+      <w:pPr>
+        <w:pStyle w:val="ListBullet"/>
+      </w:pPr>
+      <w:r>
+        <w:t xml:space="preserve">What </w:t>
+      </w:r>
+      <w:r>
+        <w:t xml:space="preserve">happens far too often is that a research or product group will </w:t>
+      </w:r>
+      <w:r>
+        <w:rPr>
+          <w:i/>
+        </w:rPr>
+        <w:t>randomly</w:t>
+      </w:r>
+      <w:r>
+        <w:t xml:space="preserve"> fixate on </w:t>
+      </w:r>
+      <w:r>
+        <w:t>1</w:t>
+      </w:r>
+      <w:r>
+        <w:t xml:space="preserve"> of these options</w:t>
+      </w:r>
+      <w:r>
+        <w:t xml:space="preserve"> +</w:t>
+      </w:r>
+      <w:r>
+        <w:t xml:space="preserve"> sometimes that </w:t>
+      </w:r>
+      <w:r>
+        <w:t xml:space="preserve">method </w:t>
+      </w:r>
+      <w:r>
+        <w:t xml:space="preserve">turns out not to be the most fruitful way to spend time </w:t>
+      </w:r>
+    </w:p>
+    <w:p>
+      <w:pPr>
+        <w:pStyle w:val="ListBullet"/>
+      </w:pPr>
+      <w:r>
+        <w:t xml:space="preserve">But if </w:t>
+      </w:r>
+      <w:r>
+        <w:t xml:space="preserve">you even get to the stage </w:t>
+      </w:r>
+      <w:r>
+        <w:t>of</w:t>
+      </w:r>
+      <w:r>
+        <w:t xml:space="preserve"> </w:t>
+      </w:r>
+      <w:r>
+        <w:t xml:space="preserve">brainstorming </w:t>
+      </w:r>
+      <w:r>
+        <w:t xml:space="preserve">a list of different options to try, you're probably already ahead of the curve. </w:t>
+      </w:r>
+    </w:p>
+    <w:p>
+      <w:pPr>
+        <w:pStyle w:val="ListBullet"/>
+      </w:pPr>
+      <w:r>
+        <w:t>Sadly, what most people do is instead of list</w:t>
+      </w:r>
+      <w:r>
+        <w:t>ing</w:t>
+      </w:r>
+      <w:r>
+        <w:t xml:space="preserve"> out options of things </w:t>
+      </w:r>
+      <w:r>
+        <w:t>is use “gut feeling</w:t>
+      </w:r>
+      <w:r>
+        <w:t>,</w:t>
+      </w:r>
+      <w:r>
+        <w:t xml:space="preserve">” like </w:t>
+      </w:r>
+      <w:r>
+        <w:t xml:space="preserve">"let's </w:t>
+      </w:r>
+      <w:r>
+        <w:t xml:space="preserve">just </w:t>
+      </w:r>
+      <w:r>
+        <w:t xml:space="preserve">have a huge honeypot project </w:t>
+      </w:r>
+      <w:r>
+        <w:t>+</w:t>
+      </w:r>
+      <w:r>
+        <w:t xml:space="preserve"> collect tons more data" </w:t>
+      </w:r>
+    </w:p>
+    <w:p>
+      <w:pPr>
+        <w:pStyle w:val="ListBullet"/>
+      </w:pPr>
+      <w:r>
+        <w:t>We can</w:t>
+      </w:r>
+      <w:r>
+        <w:t xml:space="preserve"> have a more systematic way to choose amongst the options of different things </w:t>
+      </w:r>
+      <w:r>
+        <w:t>that</w:t>
+      </w:r>
+      <w:r>
+        <w:t xml:space="preserve"> might work, </w:t>
+      </w:r>
+      <w:r>
+        <w:t>+</w:t>
+      </w:r>
+      <w:r>
+        <w:t xml:space="preserve"> therefore be more likely to select a good way to spend time </w:t>
+      </w:r>
+    </w:p>
+    <w:p>
+      <w:pPr>
+        <w:pStyle w:val="ListBullet"/>
         <w:numPr>
           <w:ilvl w:val="0"/>
           <w:numId w:val="0"/>
@@ -88,20 +1151,6 @@
           <w:u w:val="single"/>
         </w:rPr>
       </w:pPr>
-      <w:r>
-        <w:rPr>
-          <w:b/>
-          <w:u w:val="single"/>
-        </w:rPr>
-        <w:t xml:space="preserve">II. </w:t>
-      </w:r>
-      <w:r>
-        <w:rPr>
-          <w:b/>
-          <w:u w:val="single"/>
-        </w:rPr>
-        <w:t>ERROR ANALYSIS</w:t>
-      </w:r>
     </w:p>
     <w:p>
       <w:pPr>
@@ -116,6 +1165,20 @@
           <w:u w:val="single"/>
         </w:rPr>
       </w:pPr>
+      <w:r>
+        <w:rPr>
+          <w:b/>
+          <w:u w:val="single"/>
+        </w:rPr>
+        <w:t xml:space="preserve">II. </w:t>
+      </w:r>
+      <w:r>
+        <w:rPr>
+          <w:b/>
+          <w:u w:val="single"/>
+        </w:rPr>
+        <w:t>ERROR ANALYSIS</w:t>
+      </w:r>
     </w:p>
     <w:p>
       <w:pPr>
@@ -130,8 +1193,1848 @@
           <w:u w:val="single"/>
         </w:rPr>
       </w:pPr>
+    </w:p>
+    <w:p>
+      <w:pPr>
+        <w:pStyle w:val="ListBullet"/>
+      </w:pPr>
+      <w:r>
+        <w:t xml:space="preserve">If starting work on a </w:t>
+      </w:r>
+      <w:r>
+        <w:t>ML problem</w:t>
+      </w:r>
+      <w:r>
+        <w:t xml:space="preserve"> or building </w:t>
+      </w:r>
+      <w:r>
+        <w:t>a ML</w:t>
+      </w:r>
+      <w:r>
+        <w:t xml:space="preserve"> application, i</w:t>
+      </w:r>
+      <w:r>
+        <w:t xml:space="preserve">t's often considered very good practice to start by building a very </w:t>
+      </w:r>
+      <w:r>
+        <w:rPr>
+          <w:i/>
+        </w:rPr>
+        <w:t>simple</w:t>
+      </w:r>
+      <w:r>
+        <w:t xml:space="preserve"> algorithm</w:t>
+      </w:r>
+      <w:r>
+        <w:t xml:space="preserve"> (quick + </w:t>
+      </w:r>
+      <w:r>
+        <w:t>dirty</w:t>
+      </w:r>
+      <w:r>
+        <w:t>)</w:t>
+      </w:r>
+      <w:r>
+        <w:t xml:space="preserve"> you can </w:t>
+      </w:r>
+      <w:r>
+        <w:rPr>
+          <w:i/>
+        </w:rPr>
+        <w:t>implement quickly + test on CV data</w:t>
+      </w:r>
+    </w:p>
+    <w:p>
+      <w:pPr>
+        <w:pStyle w:val="ListBullet"/>
+      </w:pPr>
+      <w:r>
+        <w:t>Once you've done than,</w:t>
+      </w:r>
+      <w:r>
+        <w:t xml:space="preserve"> you can </w:t>
+      </w:r>
+      <w:r>
+        <w:t xml:space="preserve">plot learning curves </w:t>
+      </w:r>
+      <w:r>
+        <w:t xml:space="preserve">of the training </w:t>
+      </w:r>
+      <w:r>
+        <w:t>+</w:t>
+      </w:r>
+      <w:r>
+        <w:t xml:space="preserve"> test errors to try to figure out if </w:t>
+      </w:r>
+      <w:r>
+        <w:t>the</w:t>
+      </w:r>
+      <w:r>
+        <w:t xml:space="preserve"> learning algorithm </w:t>
+      </w:r>
+      <w:r>
+        <w:t>is</w:t>
+      </w:r>
+      <w:r>
+        <w:t xml:space="preserve"> suffering from high bias or high variance, or something else</w:t>
+      </w:r>
+    </w:p>
+    <w:p>
+      <w:pPr>
+        <w:pStyle w:val="ListBullet"/>
+      </w:pPr>
+      <w:r>
+        <w:t xml:space="preserve">Then use </w:t>
+      </w:r>
+      <w:r>
+        <w:t xml:space="preserve">that to try to decide if having more data, more features, </w:t>
+      </w:r>
+      <w:r>
+        <w:t>etc.</w:t>
+      </w:r>
+      <w:r>
+        <w:t xml:space="preserve"> are likely to help. </w:t>
+      </w:r>
+    </w:p>
+    <w:p>
+      <w:pPr>
+        <w:pStyle w:val="ListBullet"/>
+      </w:pPr>
+      <w:r>
+        <w:t>W</w:t>
+      </w:r>
+      <w:r>
+        <w:t>hen just starting out on a learning problem, there's really no way to tell in advance</w:t>
+      </w:r>
+      <w:r>
+        <w:t xml:space="preserve"> w</w:t>
+      </w:r>
+      <w:r>
+        <w:t xml:space="preserve">hether you need more complex features, or more data, or something else. </w:t>
+      </w:r>
+    </w:p>
+    <w:p>
+      <w:pPr>
+        <w:pStyle w:val="ListBullet"/>
+      </w:pPr>
+      <w:r>
+        <w:t xml:space="preserve">It's </w:t>
+      </w:r>
+      <w:r>
+        <w:t>just very hard to tell in advance</w:t>
+      </w:r>
+      <w:r>
+        <w:t xml:space="preserve"> + </w:t>
+      </w:r>
+      <w:r>
+        <w:t>in the absence of evidence</w:t>
+      </w:r>
+      <w:r>
+        <w:t xml:space="preserve">/seeing a learning curve </w:t>
+      </w:r>
+      <w:r>
+        <w:t xml:space="preserve">where you should be spending time. </w:t>
+      </w:r>
+    </w:p>
+    <w:p>
+      <w:pPr>
+        <w:pStyle w:val="ListBullet"/>
+      </w:pPr>
+      <w:r>
+        <w:t>O</w:t>
+      </w:r>
+      <w:r>
+        <w:t xml:space="preserve">ften implementing a very quick </w:t>
+      </w:r>
+      <w:r>
+        <w:t>+</w:t>
+      </w:r>
+      <w:r>
+        <w:t xml:space="preserve"> dirty implementation</w:t>
+      </w:r>
+      <w:r>
+        <w:t xml:space="preserve"> + plotting learning curves</w:t>
+      </w:r>
+      <w:r>
+        <w:t xml:space="preserve"> helps </w:t>
+      </w:r>
+      <w:r>
+        <w:t xml:space="preserve">us </w:t>
+      </w:r>
+      <w:r>
+        <w:t>make these decisions.</w:t>
+      </w:r>
+    </w:p>
+    <w:p>
+      <w:pPr>
+        <w:pStyle w:val="ListBullet"/>
+      </w:pPr>
+      <w:r>
+        <w:t>T</w:t>
+      </w:r>
+      <w:r>
+        <w:t xml:space="preserve">hink of this as a way of avoiding </w:t>
+      </w:r>
+      <w:r>
+        <w:rPr>
+          <w:b/>
+        </w:rPr>
+        <w:t>premature optimization</w:t>
+      </w:r>
+      <w:r>
+        <w:t xml:space="preserve"> in </w:t>
+      </w:r>
+      <w:r>
+        <w:t>CPU</w:t>
+      </w:r>
+      <w:r>
+        <w:t xml:space="preserve"> programming</w:t>
+      </w:r>
+    </w:p>
+    <w:p>
+      <w:pPr>
+        <w:pStyle w:val="ListBullet"/>
+      </w:pPr>
+      <w:r>
+        <w:t xml:space="preserve">The </w:t>
+      </w:r>
+      <w:r>
+        <w:t xml:space="preserve">idea </w:t>
+      </w:r>
+      <w:r>
+        <w:t xml:space="preserve">is to instead </w:t>
+      </w:r>
+      <w:r>
+        <w:t xml:space="preserve">let evidence guide decisions on where to spend time rather than gut feeling, which is often wrong. </w:t>
+      </w:r>
+    </w:p>
+    <w:p>
+      <w:pPr>
+        <w:pStyle w:val="ListBullet"/>
+      </w:pPr>
+      <w:r>
+        <w:t xml:space="preserve">In addition to plotting learning curves, </w:t>
+      </w:r>
+      <w:r>
+        <w:t>1</w:t>
+      </w:r>
+      <w:r>
+        <w:t xml:space="preserve"> other thing that's often very useful to do is </w:t>
+      </w:r>
+      <w:r>
+        <w:rPr>
+          <w:b/>
+        </w:rPr>
+        <w:t>error analysis</w:t>
+      </w:r>
+      <w:r>
+        <w:t xml:space="preserve">. </w:t>
+      </w:r>
+    </w:p>
+    <w:p>
+      <w:pPr>
+        <w:pStyle w:val="ListBullet"/>
+      </w:pPr>
+      <w:r>
+        <w:lastRenderedPageBreak/>
+        <w:t>When building say a spam classifier,</w:t>
+      </w:r>
+      <w:r>
+        <w:t xml:space="preserve"> I will often look at my </w:t>
+      </w:r>
+      <w:r>
+        <w:t>CV</w:t>
+      </w:r>
+      <w:r>
+        <w:t xml:space="preserve"> set </w:t>
+      </w:r>
+      <w:r>
+        <w:t>+</w:t>
+      </w:r>
+      <w:r>
+        <w:t xml:space="preserve"> manually look at emails </w:t>
+      </w:r>
+      <w:r>
+        <w:t>the</w:t>
+      </w:r>
+      <w:r>
+        <w:t xml:space="preserve"> algorithm is making errors on</w:t>
+      </w:r>
+      <w:r>
+        <w:t xml:space="preserve"> to see if its</w:t>
+      </w:r>
+      <w:r>
+        <w:t xml:space="preserve"> misclassifying </w:t>
+      </w:r>
+      <w:r>
+        <w:t xml:space="preserve">and/or if there’s </w:t>
+      </w:r>
+      <w:r>
+        <w:t xml:space="preserve">any systematic patterns in what type of examples it is misclassifying. </w:t>
+      </w:r>
+    </w:p>
+    <w:p>
+      <w:pPr>
+        <w:pStyle w:val="ListBullet"/>
+      </w:pPr>
+      <w:r>
+        <w:t>Often, by doing that, this</w:t>
+      </w:r>
+      <w:r>
+        <w:t xml:space="preserve"> will inspire you to design </w:t>
+      </w:r>
+      <w:r>
+        <w:rPr>
+          <w:i/>
+        </w:rPr>
+        <w:t>new</w:t>
+      </w:r>
+      <w:r>
+        <w:t xml:space="preserve"> features, o</w:t>
+      </w:r>
+      <w:r>
+        <w:t>r</w:t>
+      </w:r>
+      <w:r>
+        <w:t xml:space="preserve"> will </w:t>
+      </w:r>
+      <w:r>
+        <w:t xml:space="preserve">tell you what </w:t>
+      </w:r>
+      <w:r>
+        <w:t>the current shortcomings of the system</w:t>
+      </w:r>
+      <w:r>
+        <w:t xml:space="preserve"> are + </w:t>
+      </w:r>
+      <w:r>
+        <w:t xml:space="preserve">give you inspiration </w:t>
+      </w:r>
+      <w:r>
+        <w:t xml:space="preserve">for </w:t>
+      </w:r>
+      <w:r>
+        <w:t xml:space="preserve">improvements to </w:t>
+      </w:r>
+      <w:r>
+        <w:t xml:space="preserve">make to </w:t>
+      </w:r>
+      <w:r>
+        <w:t xml:space="preserve">it. </w:t>
+      </w:r>
+    </w:p>
+    <w:p>
+      <w:pPr>
+        <w:pStyle w:val="ListBullet"/>
+      </w:pPr>
+      <w:r>
+        <w:t xml:space="preserve">Let's say you've built a spam classifier </w:t>
+      </w:r>
+      <w:r>
+        <w:t>w/</w:t>
+      </w:r>
+      <w:r>
+        <w:t xml:space="preserve"> 500 examples in your </w:t>
+      </w:r>
+      <w:r>
+        <w:t xml:space="preserve">CV set, + </w:t>
+      </w:r>
+      <w:r>
+        <w:t>the algorithm has a very high error rate</w:t>
+      </w:r>
+      <w:r>
+        <w:t xml:space="preserve"> by misclassifying </w:t>
+      </w:r>
+      <w:r>
+        <w:t xml:space="preserve">100 </w:t>
+      </w:r>
+      <w:r>
+        <w:t>CV</w:t>
+      </w:r>
+      <w:r>
+        <w:t xml:space="preserve"> examples. </w:t>
+      </w:r>
+    </w:p>
+    <w:p>
+      <w:pPr>
+        <w:pStyle w:val="ListBullet"/>
+        <w:tabs>
+          <w:tab w:val="clear" w:pos="360"/>
+          <w:tab w:val="num" w:pos="720"/>
+        </w:tabs>
+        <w:ind w:left="720"/>
+      </w:pPr>
+      <w:r>
+        <w:t xml:space="preserve">Manually </w:t>
+      </w:r>
+      <w:r>
+        <w:t xml:space="preserve">examine these 100 errors </w:t>
+      </w:r>
+      <w:r>
+        <w:t>+</w:t>
+      </w:r>
+      <w:r>
+        <w:t xml:space="preserve"> manually categorize them</w:t>
+      </w:r>
+      <w:r>
+        <w:t xml:space="preserve"> b</w:t>
+      </w:r>
+      <w:r>
+        <w:t xml:space="preserve">ased on things like what type of email it is, what cues </w:t>
+      </w:r>
+      <w:r>
+        <w:t xml:space="preserve">(features) </w:t>
+      </w:r>
+      <w:r>
+        <w:t xml:space="preserve">you think might </w:t>
+      </w:r>
+      <w:r>
+        <w:t>cause</w:t>
+      </w:r>
+      <w:r>
+        <w:t xml:space="preserve"> the</w:t>
+      </w:r>
+      <w:r>
+        <w:t xml:space="preserve"> algorithm </w:t>
+      </w:r>
+      <w:r>
+        <w:t>mis</w:t>
+      </w:r>
+      <w:r>
+        <w:t xml:space="preserve">classify them </w:t>
+      </w:r>
+    </w:p>
+    <w:p>
+      <w:pPr>
+        <w:pStyle w:val="ListBullet"/>
+        <w:tabs>
+          <w:tab w:val="clear" w:pos="360"/>
+          <w:tab w:val="num" w:pos="720"/>
+        </w:tabs>
+        <w:ind w:left="720"/>
+      </w:pPr>
+      <w:r>
+        <w:t xml:space="preserve">Maybe </w:t>
+      </w:r>
+      <w:r>
+        <w:t xml:space="preserve">find that the most common types of spam are emails on </w:t>
+      </w:r>
+      <w:r>
+        <w:t>from ‘</w:t>
+      </w:r>
+      <w:r>
+        <w:t>pharmacies</w:t>
+      </w:r>
+      <w:r>
+        <w:t>’</w:t>
+      </w:r>
+      <w:r>
+        <w:t xml:space="preserve"> trying to sell drugs</w:t>
+      </w:r>
+      <w:r>
+        <w:t>, or</w:t>
+      </w:r>
+      <w:r>
+        <w:t xml:space="preserve"> to sell </w:t>
+      </w:r>
+      <w:r>
+        <w:t xml:space="preserve">fake </w:t>
+      </w:r>
+      <w:r>
+        <w:t xml:space="preserve">replicas </w:t>
+      </w:r>
+      <w:r>
+        <w:t xml:space="preserve">or other </w:t>
+      </w:r>
+      <w:r>
+        <w:t xml:space="preserve">random things, </w:t>
+      </w:r>
+      <w:r>
+        <w:t xml:space="preserve">or </w:t>
+      </w:r>
+      <w:r>
+        <w:t>phishing emails</w:t>
+      </w:r>
+      <w:r>
+        <w:t xml:space="preserve">, or </w:t>
+      </w:r>
+      <w:r>
+        <w:t xml:space="preserve">other categories. </w:t>
+      </w:r>
+    </w:p>
+    <w:p>
+      <w:pPr>
+        <w:pStyle w:val="ListBullet"/>
+        <w:tabs>
+          <w:tab w:val="clear" w:pos="360"/>
+          <w:tab w:val="num" w:pos="720"/>
+        </w:tabs>
+        <w:ind w:left="720"/>
+      </w:pPr>
+      <w:r>
+        <w:t xml:space="preserve">Maybe I find 12 </w:t>
+      </w:r>
+      <w:r>
+        <w:t>are</w:t>
+      </w:r>
+      <w:r>
+        <w:t xml:space="preserve"> pharma emails, 4 are </w:t>
+      </w:r>
+      <w:r>
+        <w:t xml:space="preserve">selling fake </w:t>
+      </w:r>
+      <w:r>
+        <w:t>replicas</w:t>
+      </w:r>
+      <w:r>
+        <w:t>,</w:t>
+      </w:r>
+      <w:r>
+        <w:t xml:space="preserve"> 53 </w:t>
+      </w:r>
+      <w:r>
+        <w:t xml:space="preserve">are phishing, + </w:t>
+      </w:r>
+      <w:r>
+        <w:t xml:space="preserve">31 are other types of emails. </w:t>
+      </w:r>
+    </w:p>
+    <w:p>
+      <w:pPr>
+        <w:pStyle w:val="ListBullet"/>
+        <w:tabs>
+          <w:tab w:val="clear" w:pos="360"/>
+          <w:tab w:val="num" w:pos="720"/>
+        </w:tabs>
+        <w:ind w:left="720"/>
+      </w:pPr>
+      <w:r>
+        <w:t>By</w:t>
+      </w:r>
+      <w:r>
+        <w:t xml:space="preserve"> </w:t>
+      </w:r>
+      <w:r>
+        <w:t>counting up the number of email</w:t>
+      </w:r>
+      <w:r>
+        <w:t xml:space="preserve">s in these different categories, we find </w:t>
+      </w:r>
+      <w:r>
+        <w:t xml:space="preserve">the algorithm is doing particularly poorly on </w:t>
+      </w:r>
+      <w:r>
+        <w:t xml:space="preserve">filtering out </w:t>
+      </w:r>
+      <w:r>
+        <w:t>emails trying to steal passwords</w:t>
+      </w:r>
+    </w:p>
+    <w:p>
+      <w:pPr>
+        <w:pStyle w:val="ListBullet"/>
+        <w:tabs>
+          <w:tab w:val="clear" w:pos="360"/>
+          <w:tab w:val="num" w:pos="720"/>
+        </w:tabs>
+        <w:ind w:left="720"/>
+      </w:pPr>
+      <w:r>
+        <w:t xml:space="preserve">This </w:t>
+      </w:r>
+      <w:r>
+        <w:t xml:space="preserve">may suggest that it might be worth effort to look more carefully at that type of email </w:t>
+      </w:r>
+      <w:r>
+        <w:t>+</w:t>
+      </w:r>
+      <w:r>
+        <w:t xml:space="preserve"> see if </w:t>
+      </w:r>
+      <w:r>
+        <w:t>we</w:t>
+      </w:r>
+      <w:r>
+        <w:t xml:space="preserve"> can come up </w:t>
+      </w:r>
+      <w:r>
+        <w:t>e/</w:t>
+      </w:r>
+      <w:r>
+        <w:t xml:space="preserve"> better features to categorize them correctly. </w:t>
+      </w:r>
+    </w:p>
+    <w:p>
+      <w:pPr>
+        <w:pStyle w:val="ListBullet"/>
+        <w:tabs>
+          <w:tab w:val="clear" w:pos="360"/>
+          <w:tab w:val="num" w:pos="720"/>
+        </w:tabs>
+        <w:ind w:left="720"/>
+      </w:pPr>
+      <w:r>
+        <w:t>Might also do is look at what cues/</w:t>
+      </w:r>
+      <w:r>
+        <w:t xml:space="preserve">additional features might help the algorithm classify emails. </w:t>
+      </w:r>
+    </w:p>
+    <w:p>
+      <w:pPr>
+        <w:pStyle w:val="ListBullet"/>
+        <w:tabs>
+          <w:tab w:val="clear" w:pos="360"/>
+          <w:tab w:val="num" w:pos="720"/>
+        </w:tabs>
+        <w:ind w:left="720"/>
+      </w:pPr>
+      <w:r>
+        <w:t>Look back at the hypotheses</w:t>
+      </w:r>
+      <w:r>
+        <w:t xml:space="preserve"> about features that might help us classify emails better</w:t>
+      </w:r>
+      <w:r>
+        <w:t>: detect deliberate misspellings (find 5 cases), unusual email routing (16 cases), unusual spamming punctuation (32 cases)</w:t>
+      </w:r>
+    </w:p>
+    <w:p>
+      <w:pPr>
+        <w:pStyle w:val="ListBullet"/>
+        <w:tabs>
+          <w:tab w:val="clear" w:pos="360"/>
+          <w:tab w:val="num" w:pos="720"/>
+        </w:tabs>
+        <w:ind w:left="720"/>
+      </w:pPr>
+      <w:r>
+        <w:t xml:space="preserve">This </w:t>
+      </w:r>
+      <w:r>
+        <w:t xml:space="preserve">tells </w:t>
+      </w:r>
+      <w:r>
+        <w:t xml:space="preserve">us </w:t>
+      </w:r>
+      <w:r>
+        <w:t xml:space="preserve">that maybe deliberate spellings is a </w:t>
+      </w:r>
+      <w:r>
+        <w:t xml:space="preserve">rare phenomenon that’s </w:t>
+      </w:r>
+      <w:r>
+        <w:t>not worth the time to write algorithms that detect</w:t>
+      </w:r>
+      <w:r>
+        <w:t xml:space="preserve"> it</w:t>
+      </w:r>
+      <w:r>
+        <w:t xml:space="preserve">. </w:t>
+      </w:r>
+    </w:p>
+    <w:p>
+      <w:pPr>
+        <w:pStyle w:val="ListBullet"/>
+        <w:tabs>
+          <w:tab w:val="clear" w:pos="360"/>
+          <w:tab w:val="num" w:pos="720"/>
+        </w:tabs>
+        <w:ind w:left="720"/>
+      </w:pPr>
+      <w:r>
+        <w:t xml:space="preserve">But </w:t>
+      </w:r>
+      <w:r>
+        <w:t xml:space="preserve">we </w:t>
+      </w:r>
+      <w:r>
+        <w:t>find a lot of spammers using</w:t>
+      </w:r>
+      <w:r>
+        <w:t xml:space="preserve"> </w:t>
+      </w:r>
+      <w:r>
+        <w:t>unusual punctuation, then that's a sign it might be worth your while to spend the time to develop more sophisticated features based on punctuation.</w:t>
+      </w:r>
+    </w:p>
+    <w:p>
+      <w:pPr>
+        <w:pStyle w:val="ListBullet"/>
+      </w:pPr>
+      <w:r>
+        <w:t>T</w:t>
+      </w:r>
+      <w:r>
+        <w:t xml:space="preserve">his sort of </w:t>
+      </w:r>
+      <w:r>
+        <w:rPr>
+          <w:b/>
+        </w:rPr>
+        <w:t>error analysi</w:t>
+      </w:r>
+      <w:r>
+        <w:t>s</w:t>
+      </w:r>
+      <w:r>
+        <w:t xml:space="preserve"> </w:t>
+      </w:r>
+      <w:r>
+        <w:rPr>
+          <w:i/>
+        </w:rPr>
+        <w:t>=</w:t>
+      </w:r>
+      <w:r>
+        <w:rPr>
+          <w:i/>
+        </w:rPr>
+        <w:t xml:space="preserve"> the process of manually examining mistakes </w:t>
+      </w:r>
+      <w:r>
+        <w:rPr>
+          <w:i/>
+        </w:rPr>
+        <w:t>an</w:t>
+      </w:r>
+      <w:r>
+        <w:rPr>
+          <w:i/>
+        </w:rPr>
+        <w:t xml:space="preserve"> algorithm makes</w:t>
+      </w:r>
+      <w:r>
+        <w:t xml:space="preserve">, can often help guide you to the most fruitful avenues to pursue. </w:t>
+      </w:r>
+    </w:p>
+    <w:p>
+      <w:pPr>
+        <w:pStyle w:val="ListBullet"/>
+      </w:pPr>
+      <w:r>
+        <w:t>What we really want to do</w:t>
+      </w:r>
+      <w:r>
+        <w:t xml:space="preserve"> w/ </w:t>
+      </w:r>
+      <w:r>
+        <w:t xml:space="preserve">a quick </w:t>
+      </w:r>
+      <w:r>
+        <w:t>+</w:t>
+      </w:r>
+      <w:r>
+        <w:t xml:space="preserve"> dirty</w:t>
+      </w:r>
+      <w:r>
+        <w:t xml:space="preserve"> implementation of an algorithm</w:t>
+      </w:r>
+      <w:r>
+        <w:t xml:space="preserve"> is figure </w:t>
+      </w:r>
+      <w:r>
+        <w:rPr>
+          <w:i/>
+        </w:rPr>
+        <w:t>out what are the most difficult examples for an algorithm to classify</w:t>
+      </w:r>
+      <w:r>
+        <w:t>.</w:t>
+      </w:r>
+    </w:p>
+    <w:p>
+      <w:pPr>
+        <w:pStyle w:val="ListBullet"/>
+      </w:pPr>
+      <w:r>
+        <w:t xml:space="preserve">Very </w:t>
+      </w:r>
+      <w:r>
+        <w:t>often for different learning algorithms</w:t>
+      </w:r>
+      <w:r>
+        <w:t>,</w:t>
+      </w:r>
+      <w:r>
+        <w:t xml:space="preserve"> they'll often find similar categories of examples difficult. </w:t>
+      </w:r>
+    </w:p>
+    <w:p>
+      <w:pPr>
+        <w:pStyle w:val="ListBullet"/>
+      </w:pPr>
+      <w:r>
+        <w:t>B</w:t>
+      </w:r>
+      <w:r>
+        <w:t xml:space="preserve">y having a quick and dirty implementation, </w:t>
+      </w:r>
+      <w:r>
+        <w:t>we have a</w:t>
+      </w:r>
+      <w:r>
+        <w:t xml:space="preserve"> quick way to </w:t>
+      </w:r>
+      <w:r>
+        <w:t>ID</w:t>
+      </w:r>
+      <w:r>
+        <w:t xml:space="preserve"> some </w:t>
+      </w:r>
+      <w:r>
+        <w:t xml:space="preserve">examples of hard </w:t>
+      </w:r>
+      <w:r>
+        <w:t>errors</w:t>
+      </w:r>
+      <w:r>
+        <w:t xml:space="preserve"> to </w:t>
+      </w:r>
+      <w:r>
+        <w:t>can focus your effort</w:t>
+      </w:r>
+      <w:r>
+        <w:t>s</w:t>
+      </w:r>
+      <w:r>
+        <w:t xml:space="preserve"> on. </w:t>
+      </w:r>
+    </w:p>
+    <w:p>
+      <w:pPr>
+        <w:pStyle w:val="ListBullet"/>
+        <w:numPr>
+          <w:ilvl w:val="0"/>
+          <w:numId w:val="0"/>
+        </w:numPr>
+        <w:ind w:left="360"/>
+      </w:pPr>
+    </w:p>
+    <w:p>
+      <w:pPr>
+        <w:pStyle w:val="ListBullet"/>
+      </w:pPr>
+      <w:r>
+        <w:t>1</w:t>
+      </w:r>
+      <w:r>
+        <w:t xml:space="preserve"> other useful tip </w:t>
+      </w:r>
+      <w:r>
+        <w:t xml:space="preserve">for developing learning algorithms </w:t>
+      </w:r>
+      <w:r>
+        <w:t xml:space="preserve">is to make sure </w:t>
+      </w:r>
+      <w:r>
+        <w:t>we</w:t>
+      </w:r>
+      <w:r>
+        <w:t xml:space="preserve"> have a numerical evaluation of </w:t>
+      </w:r>
+      <w:r>
+        <w:t>the</w:t>
+      </w:r>
+      <w:r>
+        <w:t xml:space="preserve"> learning algorithm. </w:t>
+      </w:r>
+    </w:p>
+    <w:p>
+      <w:pPr>
+        <w:pStyle w:val="ListBullet"/>
+      </w:pPr>
+      <w:r>
+        <w:t xml:space="preserve">Often </w:t>
+      </w:r>
+      <w:r>
+        <w:t>incredibly helpful</w:t>
+      </w:r>
+      <w:r>
+        <w:t xml:space="preserve"> to get</w:t>
+      </w:r>
+      <w:r>
+        <w:t xml:space="preserve"> back a single real number</w:t>
+      </w:r>
+      <w:r>
+        <w:t xml:space="preserve"> (</w:t>
+      </w:r>
+      <w:r>
+        <w:t xml:space="preserve">accuracy, </w:t>
+      </w:r>
+      <w:r>
+        <w:t xml:space="preserve">or </w:t>
+      </w:r>
+      <w:r>
+        <w:t>maybe error</w:t>
+      </w:r>
+      <w:r>
+        <w:t xml:space="preserve">) </w:t>
+      </w:r>
+      <w:r>
+        <w:t xml:space="preserve">that tells you how well </w:t>
+      </w:r>
+      <w:r>
+        <w:t>the</w:t>
+      </w:r>
+      <w:r>
+        <w:t xml:space="preserve"> learning algorithm is doing. </w:t>
+      </w:r>
+    </w:p>
+    <w:p>
+      <w:pPr>
+        <w:pStyle w:val="ListBullet"/>
+      </w:pPr>
+      <w:r>
+        <w:t xml:space="preserve">Let's say we're trying to decide whether or not we should treat words like discount, discounts, discounted, discounting as the same word. </w:t>
+      </w:r>
+    </w:p>
+    <w:p>
+      <w:pPr>
+        <w:pStyle w:val="ListBullet"/>
+      </w:pPr>
+      <w:r>
+        <w:t xml:space="preserve">1 </w:t>
+      </w:r>
+      <w:r>
+        <w:t xml:space="preserve">way to do that is to just look at the </w:t>
+      </w:r>
+      <w:r>
+        <w:t>1</w:t>
+      </w:r>
+      <w:r>
+        <w:rPr>
+          <w:vertAlign w:val="superscript"/>
+        </w:rPr>
+        <w:t>st</w:t>
+      </w:r>
+      <w:r>
+        <w:t xml:space="preserve"> </w:t>
+      </w:r>
+      <w:r>
+        <w:t xml:space="preserve">few characters in the word like, </w:t>
+      </w:r>
+      <w:r>
+        <w:t xml:space="preserve">+ decide that </w:t>
+      </w:r>
+      <w:r>
+        <w:t xml:space="preserve">maybe all these words have </w:t>
+      </w:r>
+      <w:r>
+        <w:t xml:space="preserve">roughly </w:t>
+      </w:r>
+      <w:r>
+        <w:t xml:space="preserve">similar meanings. </w:t>
+      </w:r>
+    </w:p>
+    <w:p>
+      <w:pPr>
+        <w:pStyle w:val="ListBullet"/>
+        <w:tabs>
+          <w:tab w:val="clear" w:pos="360"/>
+          <w:tab w:val="num" w:pos="720"/>
+        </w:tabs>
+        <w:ind w:left="720"/>
+      </w:pPr>
+      <w:r>
+        <w:t xml:space="preserve">In </w:t>
+      </w:r>
+      <w:r>
+        <w:t>NLP,</w:t>
+      </w:r>
+      <w:r>
+        <w:t xml:space="preserve"> the way</w:t>
+      </w:r>
+      <w:r>
+        <w:t xml:space="preserve"> this is done is </w:t>
+      </w:r>
+      <w:r>
+        <w:t>via</w:t>
+      </w:r>
+      <w:r>
+        <w:t xml:space="preserve"> a type of software called </w:t>
+      </w:r>
+      <w:r>
+        <w:rPr>
+          <w:b/>
+        </w:rPr>
+        <w:t>stemming software</w:t>
+      </w:r>
+      <w:r>
+        <w:t xml:space="preserve"> (Porter stemmer)</w:t>
+      </w:r>
+      <w:r>
+        <w:t xml:space="preserve"> </w:t>
+      </w:r>
+    </w:p>
+    <w:p>
+      <w:pPr>
+        <w:pStyle w:val="ListBullet"/>
+      </w:pPr>
+      <w:r>
+        <w:lastRenderedPageBreak/>
+        <w:t xml:space="preserve">Using </w:t>
+      </w:r>
+      <w:r>
+        <w:t xml:space="preserve">a stemming software </w:t>
+      </w:r>
+      <w:r>
+        <w:t xml:space="preserve">can help but also </w:t>
+      </w:r>
+      <w:r>
+        <w:t>hurt (</w:t>
+      </w:r>
+      <w:r>
+        <w:t xml:space="preserve">mistake </w:t>
+      </w:r>
+      <w:r>
+        <w:t xml:space="preserve">“universe” + “university” </w:t>
+      </w:r>
+      <w:r>
+        <w:t>as being the same thing</w:t>
+      </w:r>
+      <w:r>
+        <w:t xml:space="preserve"> b/c they </w:t>
+      </w:r>
+      <w:r>
+        <w:t xml:space="preserve">start off </w:t>
+      </w:r>
+      <w:r>
+        <w:t>w/</w:t>
+      </w:r>
+      <w:r>
+        <w:t xml:space="preserve"> the same</w:t>
+      </w:r>
+      <w:r>
+        <w:t xml:space="preserve"> letters)</w:t>
+      </w:r>
+      <w:r>
+        <w:t xml:space="preserve">. </w:t>
+      </w:r>
+    </w:p>
+    <w:p>
+      <w:pPr>
+        <w:pStyle w:val="ListBullet"/>
+      </w:pPr>
+      <w:r>
+        <w:t>So, if</w:t>
+      </w:r>
+      <w:r>
+        <w:t xml:space="preserve"> trying to decide whether or not to use stemming for a spam classifier, it's not always easy to tell</w:t>
+      </w:r>
+      <w:r>
+        <w:t xml:space="preserve"> if </w:t>
+      </w:r>
+      <w:r>
+        <w:t>it’s</w:t>
+      </w:r>
+      <w:r>
+        <w:t xml:space="preserve"> useful, + </w:t>
+      </w:r>
+      <w:r>
+        <w:t xml:space="preserve">error analysis may not actually be helpful for deciding if stemming is a good idea. </w:t>
+      </w:r>
+    </w:p>
+    <w:p>
+      <w:pPr>
+        <w:pStyle w:val="ListBullet"/>
+      </w:pPr>
+      <w:r>
+        <w:t xml:space="preserve">Instead, the best way to figure out if using stemming is good to help your classifier is if you have a way to very quickly just try it </w:t>
+      </w:r>
+      <w:r>
+        <w:t>+</w:t>
+      </w:r>
+      <w:r>
+        <w:t xml:space="preserve"> see if it works. </w:t>
+      </w:r>
+    </w:p>
+    <w:p>
+      <w:pPr>
+        <w:pStyle w:val="ListBullet"/>
+      </w:pPr>
+      <w:r>
+        <w:t>In</w:t>
+      </w:r>
+      <w:r>
+        <w:t xml:space="preserve"> order to do this, having a way to numerically evaluate </w:t>
+      </w:r>
+      <w:r>
+        <w:t>an</w:t>
+      </w:r>
+      <w:r>
+        <w:t xml:space="preserve"> algorithm is going to be very helpful. </w:t>
+      </w:r>
+    </w:p>
+    <w:p>
+      <w:pPr>
+        <w:pStyle w:val="ListBullet"/>
+      </w:pPr>
+      <w:r>
+        <w:t xml:space="preserve">Concretely, maybe the most natural thing to do is to look at the </w:t>
+      </w:r>
+      <w:r>
+        <w:t>CV</w:t>
+      </w:r>
+      <w:r>
+        <w:t xml:space="preserve"> error of the algorithm's performance </w:t>
+      </w:r>
+      <w:r>
+        <w:rPr>
+          <w:i/>
+        </w:rPr>
+        <w:t>with</w:t>
+      </w:r>
+      <w:r>
+        <w:t xml:space="preserve"> and </w:t>
+      </w:r>
+      <w:r>
+        <w:rPr>
+          <w:i/>
+        </w:rPr>
+        <w:t>without</w:t>
+      </w:r>
+      <w:r>
+        <w:t xml:space="preserve"> stemming. </w:t>
+      </w:r>
+    </w:p>
+    <w:p>
+      <w:pPr>
+        <w:pStyle w:val="ListBullet"/>
+        <w:tabs>
+          <w:tab w:val="clear" w:pos="360"/>
+          <w:tab w:val="num" w:pos="720"/>
+        </w:tabs>
+        <w:ind w:left="720"/>
+      </w:pPr>
+      <w:r>
+        <w:t xml:space="preserve">So, if you run </w:t>
+      </w:r>
+      <w:r>
+        <w:t>the</w:t>
+      </w:r>
+      <w:r>
+        <w:t xml:space="preserve"> algorithm </w:t>
+      </w:r>
+      <w:r>
+        <w:rPr>
+          <w:i/>
+        </w:rPr>
+        <w:t>without</w:t>
+      </w:r>
+      <w:r>
+        <w:t xml:space="preserve"> stemming </w:t>
+      </w:r>
+      <w:r>
+        <w:t>+</w:t>
+      </w:r>
+      <w:r>
+        <w:t xml:space="preserve"> end up </w:t>
+      </w:r>
+      <w:r>
+        <w:t>w/ 5%</w:t>
+      </w:r>
+      <w:r>
+        <w:t xml:space="preserve"> classification error</w:t>
+      </w:r>
+      <w:r>
+        <w:t xml:space="preserve"> + get 3% </w:t>
+      </w:r>
+      <w:r>
+        <w:rPr>
+          <w:i/>
+        </w:rPr>
+        <w:t>with</w:t>
+      </w:r>
+      <w:r>
+        <w:t xml:space="preserve"> stemming,</w:t>
+      </w:r>
+      <w:r>
+        <w:t xml:space="preserve"> this decrease in error very quickly allows you to decide </w:t>
+      </w:r>
+      <w:r>
+        <w:t xml:space="preserve">that </w:t>
+      </w:r>
+      <w:r>
+        <w:t xml:space="preserve">stemming is a good idea. </w:t>
+      </w:r>
+    </w:p>
+    <w:p>
+      <w:pPr>
+        <w:pStyle w:val="ListBullet"/>
+      </w:pPr>
+      <w:r>
+        <w:t>For this particular problem, there's a very natural, single,</w:t>
+      </w:r>
+      <w:r>
+        <w:t xml:space="preserve"> real number evaluation metric (</w:t>
+      </w:r>
+      <w:r>
+        <w:t xml:space="preserve">CV </w:t>
+      </w:r>
+      <w:r>
+        <w:t>error)</w:t>
+      </w:r>
+    </w:p>
+    <w:p>
+      <w:pPr>
+        <w:pStyle w:val="ListBullet"/>
+        <w:tabs>
+          <w:tab w:val="clear" w:pos="360"/>
+          <w:tab w:val="num" w:pos="720"/>
+        </w:tabs>
+        <w:ind w:left="720"/>
+      </w:pPr>
+      <w:r>
+        <w:t xml:space="preserve">Usually, </w:t>
+      </w:r>
+      <w:r>
+        <w:t xml:space="preserve">coming up with </w:t>
+      </w:r>
+      <w:r>
+        <w:t xml:space="preserve">a </w:t>
+      </w:r>
+      <w:r>
+        <w:t xml:space="preserve">single, real number evaluation metric will need a little bit more work. </w:t>
+      </w:r>
+    </w:p>
+    <w:p>
+      <w:pPr>
+        <w:pStyle w:val="ListBullet"/>
+      </w:pPr>
+      <w:r>
+        <w:t>1</w:t>
+      </w:r>
+      <w:r>
+        <w:t xml:space="preserve"> more quick example</w:t>
+      </w:r>
+      <w:r>
+        <w:t>:</w:t>
+      </w:r>
+      <w:r>
+        <w:t xml:space="preserve"> </w:t>
+      </w:r>
+      <w:r>
+        <w:t xml:space="preserve">Trying </w:t>
+      </w:r>
+      <w:r>
+        <w:t xml:space="preserve">to decide whether or not to distinguish between upper </w:t>
+      </w:r>
+      <w:r>
+        <w:t>vs</w:t>
+      </w:r>
+      <w:r>
+        <w:t xml:space="preserve"> lower case. </w:t>
+      </w:r>
+    </w:p>
+    <w:p>
+      <w:pPr>
+        <w:pStyle w:val="ListBullet"/>
+        <w:tabs>
+          <w:tab w:val="clear" w:pos="360"/>
+          <w:tab w:val="num" w:pos="720"/>
+        </w:tabs>
+        <w:ind w:left="720"/>
+      </w:pPr>
+      <w:r>
+        <w:t>S</w:t>
+      </w:r>
+      <w:r>
+        <w:t>hould t</w:t>
+      </w:r>
+      <w:r>
+        <w:t xml:space="preserve">hat be treated as the same word/feature </w:t>
+      </w:r>
+      <w:r>
+        <w:t>or as different words</w:t>
+      </w:r>
+      <w:r>
+        <w:t>/</w:t>
+      </w:r>
+      <w:r>
+        <w:t>features</w:t>
+      </w:r>
+      <w:r>
+        <w:t xml:space="preserve">? Should this be treated as the same feature, or as different features? </w:t>
+      </w:r>
+    </w:p>
+    <w:p>
+      <w:pPr>
+        <w:pStyle w:val="ListBullet"/>
+        <w:tabs>
+          <w:tab w:val="clear" w:pos="360"/>
+          <w:tab w:val="num" w:pos="720"/>
+        </w:tabs>
+        <w:ind w:left="720"/>
+      </w:pPr>
+      <w:r>
+        <w:t xml:space="preserve">B/c </w:t>
+      </w:r>
+      <w:r>
+        <w:t>we have</w:t>
+      </w:r>
+      <w:r>
+        <w:t xml:space="preserve"> a way to evaluate our algorithm (quick + dirty on CV set), then if we</w:t>
+      </w:r>
+      <w:r>
+        <w:t xml:space="preserve"> </w:t>
+      </w:r>
+      <w:r>
+        <w:t xml:space="preserve">don’t </w:t>
+      </w:r>
+      <w:r>
+        <w:t>distinguis</w:t>
+      </w:r>
+      <w:r>
+        <w:t xml:space="preserve">h between upper + </w:t>
+      </w:r>
+      <w:r>
+        <w:t xml:space="preserve">lower case, maybe </w:t>
+      </w:r>
+      <w:r>
+        <w:t xml:space="preserve">we </w:t>
+      </w:r>
+      <w:r>
+        <w:t xml:space="preserve">end up </w:t>
+      </w:r>
+      <w:r>
+        <w:t xml:space="preserve">w/ </w:t>
+      </w:r>
+      <w:r>
+        <w:t xml:space="preserve">3.2 </w:t>
+      </w:r>
+      <w:r>
+        <w:t>% error, which is</w:t>
+      </w:r>
+      <w:r>
+        <w:t xml:space="preserve"> worse than if I use only stemming. </w:t>
+      </w:r>
+    </w:p>
+    <w:p>
+      <w:pPr>
+        <w:pStyle w:val="ListBullet"/>
+      </w:pPr>
+      <w:r>
+        <w:t xml:space="preserve">So when you're developing a learning algorithm, very often you'll be trying out lots of ideas </w:t>
+      </w:r>
+      <w:r>
+        <w:t>+</w:t>
+      </w:r>
+      <w:r>
+        <w:t xml:space="preserve"> lots of new versions of </w:t>
+      </w:r>
+      <w:r>
+        <w:t>the</w:t>
+      </w:r>
+      <w:r>
+        <w:t xml:space="preserve"> learning algorithm. </w:t>
+      </w:r>
+    </w:p>
+    <w:p>
+      <w:pPr>
+        <w:pStyle w:val="ListBullet"/>
+      </w:pPr>
+      <w:r>
+        <w:t xml:space="preserve">If every time you try out a </w:t>
+      </w:r>
+      <w:r>
+        <w:rPr>
+          <w:i/>
+        </w:rPr>
+        <w:t>new</w:t>
+      </w:r>
+      <w:r>
+        <w:t xml:space="preserve"> idea</w:t>
+      </w:r>
+      <w:r>
+        <w:t xml:space="preserve"> +</w:t>
+      </w:r>
+      <w:r>
+        <w:t xml:space="preserve"> manually examin</w:t>
+      </w:r>
+      <w:r>
+        <w:t>e</w:t>
+      </w:r>
+      <w:r>
+        <w:t xml:space="preserve"> a bunch of examples to see if it got better or worse, that's </w:t>
+      </w:r>
+      <w:r>
+        <w:t>going to</w:t>
+      </w:r>
+      <w:r>
+        <w:t xml:space="preserve"> make it really hard to make decisions. </w:t>
+      </w:r>
+    </w:p>
+    <w:p>
+      <w:pPr>
+        <w:pStyle w:val="ListBullet"/>
+        <w:tabs>
+          <w:tab w:val="clear" w:pos="360"/>
+          <w:tab w:val="num" w:pos="720"/>
+        </w:tabs>
+        <w:ind w:left="720"/>
+      </w:pPr>
+      <w:r>
+        <w:t xml:space="preserve">Do you use stemming or not? Do you distinguish upper and lower case or not? </w:t>
+      </w:r>
+    </w:p>
+    <w:p>
+      <w:pPr>
+        <w:pStyle w:val="ListBullet"/>
+      </w:pPr>
+      <w:r>
+        <w:t xml:space="preserve">But by having a single real number evaluation metric, you can just look </w:t>
+      </w:r>
+      <w:r>
+        <w:t>+</w:t>
+      </w:r>
+      <w:r>
+        <w:t xml:space="preserve"> see</w:t>
+      </w:r>
+      <w:r>
+        <w:t xml:space="preserve"> “</w:t>
+      </w:r>
+      <w:r>
+        <w:t xml:space="preserve">did the </w:t>
+      </w:r>
+      <w:r>
+        <w:t>%</w:t>
+      </w:r>
+      <w:r>
+        <w:t xml:space="preserve"> go up or </w:t>
+      </w:r>
+      <w:r>
+        <w:t>down?”</w:t>
+      </w:r>
+    </w:p>
+    <w:p>
+      <w:pPr>
+        <w:pStyle w:val="ListBullet"/>
+      </w:pPr>
+      <w:r>
+        <w:t xml:space="preserve">You </w:t>
+      </w:r>
+      <w:r>
+        <w:t xml:space="preserve">can use that to much more rapidly try out new ideas </w:t>
+      </w:r>
+      <w:r>
+        <w:t>+</w:t>
+      </w:r>
+      <w:r>
+        <w:t xml:space="preserve"> tell if your new idea has improved or worsened the performance of the learning algorithm</w:t>
+      </w:r>
+      <w:r>
+        <w:t xml:space="preserve"> </w:t>
+      </w:r>
+      <w:r>
+        <w:t>almost right away</w:t>
+      </w:r>
+    </w:p>
+    <w:p>
+      <w:pPr>
+        <w:pStyle w:val="ListBullet"/>
+      </w:pPr>
+      <w:r>
+        <w:t>This</w:t>
+      </w:r>
+      <w:r>
+        <w:t xml:space="preserve"> will</w:t>
+      </w:r>
+      <w:r>
+        <w:t xml:space="preserve"> </w:t>
+      </w:r>
+      <w:r>
+        <w:t>often</w:t>
+      </w:r>
+      <w:r>
+        <w:t xml:space="preserve"> let you </w:t>
+      </w:r>
+      <w:r>
+        <w:t>make much faster progress.</w:t>
+      </w:r>
+    </w:p>
+    <w:p>
+      <w:pPr>
+        <w:pStyle w:val="ListBullet"/>
+      </w:pPr>
+      <w:r>
+        <w:t xml:space="preserve">So the strongly recommended way to do error analysis is on the </w:t>
+      </w:r>
+      <w:r>
+        <w:t>CV sets</w:t>
+      </w:r>
+      <w:r>
+        <w:t xml:space="preserve"> rather than the test set</w:t>
+      </w:r>
+    </w:p>
+    <w:p>
+      <w:pPr>
+        <w:pStyle w:val="ListBullet"/>
+        <w:tabs>
+          <w:tab w:val="clear" w:pos="360"/>
+          <w:tab w:val="num" w:pos="720"/>
+        </w:tabs>
+        <w:ind w:left="720"/>
+      </w:pPr>
+      <w:r>
+        <w:t xml:space="preserve">People </w:t>
+      </w:r>
+      <w:r>
+        <w:t xml:space="preserve">will do this on the test set, even though </w:t>
+      </w:r>
+      <w:r>
+        <w:t>it’s</w:t>
+      </w:r>
+      <w:r>
+        <w:t xml:space="preserve"> definitely</w:t>
+      </w:r>
+      <w:r>
+        <w:t xml:space="preserve"> a less mathematic appropriate + less recommended way </w:t>
+      </w:r>
+      <w:r>
+        <w:t>to do error analysis</w:t>
+      </w:r>
+    </w:p>
+    <w:p>
+      <w:pPr>
+        <w:pStyle w:val="ListBullet"/>
+      </w:pPr>
+      <w:r>
+        <w:t xml:space="preserve">So, </w:t>
+      </w:r>
+      <w:r>
+        <w:t xml:space="preserve">when starting on a new </w:t>
+      </w:r>
+      <w:r>
+        <w:t>ML</w:t>
+      </w:r>
+      <w:r>
+        <w:t xml:space="preserve"> problem, implement a quick </w:t>
+      </w:r>
+      <w:r>
+        <w:t>+</w:t>
+      </w:r>
+      <w:r>
+        <w:t xml:space="preserve"> dirty </w:t>
+      </w:r>
+    </w:p>
+    <w:p>
+      <w:pPr>
+        <w:pStyle w:val="ListBullet"/>
+      </w:pPr>
+      <w:r>
+        <w:t xml:space="preserve">Very rare to </w:t>
+      </w:r>
+      <w:r>
+        <w:t xml:space="preserve">spend too </w:t>
+      </w:r>
+      <w:r>
+        <w:rPr>
+          <w:i/>
+        </w:rPr>
+        <w:t>little</w:t>
+      </w:r>
+      <w:r>
+        <w:t xml:space="preserve"> time on </w:t>
+      </w:r>
+      <w:r>
+        <w:t xml:space="preserve">a </w:t>
+      </w:r>
+      <w:r>
+        <w:t xml:space="preserve">quick </w:t>
+      </w:r>
+      <w:r>
+        <w:t xml:space="preserve">+ </w:t>
+      </w:r>
+      <w:r>
+        <w:t>dirty implementation</w:t>
+      </w:r>
+      <w:r>
+        <w:t xml:space="preserve">, but common to </w:t>
+      </w:r>
+      <w:r>
+        <w:t xml:space="preserve">spend much too </w:t>
+      </w:r>
+      <w:r>
+        <w:rPr>
+          <w:i/>
+        </w:rPr>
+        <w:t>much</w:t>
+      </w:r>
+      <w:r>
+        <w:t xml:space="preserve"> time building </w:t>
+      </w:r>
+      <w:r>
+        <w:t>it</w:t>
+      </w:r>
+    </w:p>
+    <w:p>
+      <w:pPr>
+        <w:pStyle w:val="ListBullet"/>
+      </w:pPr>
+      <w:r>
+        <w:t xml:space="preserve">Don't worry about it being too quick </w:t>
+      </w:r>
+      <w:r>
+        <w:t xml:space="preserve">or </w:t>
+      </w:r>
+      <w:r>
+        <w:t>too dirty</w:t>
+      </w:r>
+      <w:r>
+        <w:t xml:space="preserve">, implement something as quickly as you can. </w:t>
+      </w:r>
+    </w:p>
+    <w:p>
+      <w:pPr>
+        <w:pStyle w:val="ListBullet"/>
+      </w:pPr>
+      <w:r>
+        <w:t xml:space="preserve">Once </w:t>
+      </w:r>
+      <w:r>
+        <w:t xml:space="preserve">you have the initial implementation, </w:t>
+      </w:r>
+      <w:r>
+        <w:t>you have</w:t>
+      </w:r>
+      <w:r>
+        <w:t xml:space="preserve"> a powerful tool for deciding where to spend </w:t>
+      </w:r>
+      <w:r>
+        <w:t>time next.</w:t>
+      </w:r>
+    </w:p>
+    <w:p>
+      <w:pPr>
+        <w:pStyle w:val="ListBullet"/>
+      </w:pPr>
+      <w:r>
+        <w:t>1</w:t>
+      </w:r>
+      <w:r>
+        <w:rPr>
+          <w:vertAlign w:val="superscript"/>
+        </w:rPr>
+        <w:t>st</w:t>
+      </w:r>
+      <w:r>
+        <w:t xml:space="preserve"> </w:t>
+      </w:r>
+      <w:r>
+        <w:t xml:space="preserve">look at the errors + </w:t>
+      </w:r>
+      <w:r>
+        <w:t>do error analysis to se</w:t>
+      </w:r>
+      <w:r>
+        <w:t xml:space="preserve">e what other mistakes it makes + </w:t>
+      </w:r>
+      <w:r>
+        <w:t xml:space="preserve">use that to inspire further development. </w:t>
+      </w:r>
+    </w:p>
+    <w:p>
+      <w:pPr>
+        <w:pStyle w:val="ListBullet"/>
+      </w:pPr>
+      <w:r>
+        <w:t>2</w:t>
+      </w:r>
+      <w:r>
+        <w:rPr>
+          <w:vertAlign w:val="superscript"/>
+        </w:rPr>
+        <w:t>nd</w:t>
+      </w:r>
+      <w:r>
+        <w:t xml:space="preserve">, assuming </w:t>
+      </w:r>
+      <w:r>
+        <w:t xml:space="preserve">the </w:t>
+      </w:r>
+      <w:r>
+        <w:t xml:space="preserve">quick </w:t>
+      </w:r>
+      <w:r>
+        <w:t xml:space="preserve">+ </w:t>
+      </w:r>
+      <w:r>
+        <w:t>dirty implementation incorporated a singl</w:t>
+      </w:r>
+      <w:r>
+        <w:t xml:space="preserve">e real number evaluation metric, use that metric as </w:t>
+      </w:r>
+      <w:r>
+        <w:t xml:space="preserve">a vehicle to try out different ideas </w:t>
+      </w:r>
+      <w:r>
+        <w:t>+</w:t>
+      </w:r>
+      <w:r>
+        <w:t xml:space="preserve"> quickly see if the</w:t>
+      </w:r>
+      <w:r>
+        <w:t>y</w:t>
+      </w:r>
+      <w:r>
+        <w:t xml:space="preserve"> are improving performance </w:t>
+      </w:r>
+    </w:p>
+    <w:p>
+      <w:pPr>
+        <w:pStyle w:val="ListBullet"/>
+      </w:pPr>
+      <w:r>
+        <w:lastRenderedPageBreak/>
+        <w:t>This lets us</w:t>
+      </w:r>
+      <w:r>
+        <w:t xml:space="preserve"> make</w:t>
+      </w:r>
+      <w:r>
+        <w:t xml:space="preserve"> decisions about what things </w:t>
+      </w:r>
+      <w:r>
+        <w:t>to incorpora</w:t>
+      </w:r>
+      <w:r>
+        <w:t xml:space="preserve">te into </w:t>
+      </w:r>
+      <w:r>
+        <w:t>the</w:t>
+      </w:r>
       <w:bookmarkStart w:id="0" w:name="_GoBack"/>
       <w:bookmarkEnd w:id="0"/>
+      <w:r>
+        <w:t xml:space="preserve"> learning algorithm </w:t>
+      </w:r>
+      <w:r>
+        <w:t>more quickly</w:t>
+      </w:r>
+    </w:p>
+    <w:p>
+      <w:pPr>
+        <w:pStyle w:val="ListBullet"/>
+      </w:pPr>
+      <w:r>
+        <w:rPr>
+          <w:noProof/>
+        </w:rPr>
+        <w:drawing>
+          <wp:inline distT="0" distB="0" distL="0" distR="0" wp14:anchorId="2BAE6FD8" wp14:editId="08071CB8">
+            <wp:extent cx="5943600" cy="511175"/>
+            <wp:effectExtent l="0" t="0" r="0" b="3175"/>
+            <wp:docPr id="2" name="Picture 2"/>
+            <wp:cNvGraphicFramePr>
+              <a:graphicFrameLocks xmlns:a="http://schemas.openxmlformats.org/drawingml/2006/main" noChangeAspect="1"/>
+            </wp:cNvGraphicFramePr>
+            <a:graphic xmlns:a="http://schemas.openxmlformats.org/drawingml/2006/main">
+              <a:graphicData uri="http://schemas.openxmlformats.org/drawingml/2006/picture">
+                <pic:pic xmlns:pic="http://schemas.openxmlformats.org/drawingml/2006/picture">
+                  <pic:nvPicPr>
+                    <pic:cNvPr id="1" name=""/>
+                    <pic:cNvPicPr/>
+                  </pic:nvPicPr>
+                  <pic:blipFill>
+                    <a:blip r:embed="rId8"/>
+                    <a:stretch>
+                      <a:fillRect/>
+                    </a:stretch>
+                  </pic:blipFill>
+                  <pic:spPr>
+                    <a:xfrm>
+                      <a:off x="0" y="0"/>
+                      <a:ext cx="5943600" cy="511175"/>
+                    </a:xfrm>
+                    <a:prstGeom prst="rect">
+                      <a:avLst/>
+                    </a:prstGeom>
+                  </pic:spPr>
+                </pic:pic>
+              </a:graphicData>
+            </a:graphic>
+          </wp:inline>
+        </w:drawing>
+      </w:r>
+    </w:p>
+    <w:p>
+      <w:pPr>
+        <w:pStyle w:val="ListBullet"/>
+        <w:tabs>
+          <w:tab w:val="clear" w:pos="360"/>
+          <w:tab w:val="num" w:pos="720"/>
+        </w:tabs>
+        <w:ind w:left="720"/>
+      </w:pPr>
+      <w:r>
+        <w:rPr>
+          <w:noProof/>
+        </w:rPr>
+        <w:drawing>
+          <wp:inline distT="0" distB="0" distL="0" distR="0" wp14:anchorId="25B09903" wp14:editId="1F0B4772">
+            <wp:extent cx="5753100" cy="676275"/>
+            <wp:effectExtent l="0" t="0" r="0" b="9525"/>
+            <wp:docPr id="3" name="Picture 3"/>
+            <wp:cNvGraphicFramePr>
+              <a:graphicFrameLocks xmlns:a="http://schemas.openxmlformats.org/drawingml/2006/main" noChangeAspect="1"/>
+            </wp:cNvGraphicFramePr>
+            <a:graphic xmlns:a="http://schemas.openxmlformats.org/drawingml/2006/main">
+              <a:graphicData uri="http://schemas.openxmlformats.org/drawingml/2006/picture">
+                <pic:pic xmlns:pic="http://schemas.openxmlformats.org/drawingml/2006/picture">
+                  <pic:nvPicPr>
+                    <pic:cNvPr id="1" name=""/>
+                    <pic:cNvPicPr/>
+                  </pic:nvPicPr>
+                  <pic:blipFill>
+                    <a:blip r:embed="rId9"/>
+                    <a:stretch>
+                      <a:fillRect/>
+                    </a:stretch>
+                  </pic:blipFill>
+                  <pic:spPr>
+                    <a:xfrm>
+                      <a:off x="0" y="0"/>
+                      <a:ext cx="5753100" cy="676275"/>
+                    </a:xfrm>
+                    <a:prstGeom prst="rect">
+                      <a:avLst/>
+                    </a:prstGeom>
+                  </pic:spPr>
+                </pic:pic>
+              </a:graphicData>
+            </a:graphic>
+          </wp:inline>
+        </w:drawing>
+      </w:r>
+    </w:p>
+    <w:p>
+      <w:pPr>
+        <w:pStyle w:val="ListBullet"/>
+        <w:numPr>
+          <w:ilvl w:val="0"/>
+          <w:numId w:val="0"/>
+        </w:numPr>
+        <w:jc w:val="center"/>
+        <w:rPr>
+          <w:b/>
+          <w:u w:val="single"/>
+        </w:rPr>
+      </w:pPr>
+    </w:p>
+    <w:p>
+      <w:pPr>
+        <w:pStyle w:val="ListBullet"/>
+        <w:numPr>
+          <w:ilvl w:val="0"/>
+          <w:numId w:val="0"/>
+        </w:numPr>
+        <w:jc w:val="center"/>
+        <w:rPr>
+          <w:b/>
+          <w:u w:val="single"/>
+        </w:rPr>
+      </w:pPr>
     </w:p>
     <w:sectPr>
       <w:pgSz w:w="12240" w:h="15840"/>

</xml_diff>